<commit_message>
1. change the tcb0 form 10ms to 1ms 2. change the PWM based timer tca0 period from 32KHz to 16MHz 3. using the tca0 COMP2 interrupt to do the PWM control
</commit_message>
<xml_diff>
--- a/Documents/MB功能定義.docx
+++ b/Documents/MB功能定義.docx
@@ -1,6 +1,6 @@
 
 <file path=word/document.xml><?xml version="1.0" encoding="utf-8"?>
-<w:document xmlns:wpc="http://schemas.microsoft.com/office/word/2010/wordprocessingCanvas" xmlns:mc="http://schemas.openxmlformats.org/markup-compatibility/2006" xmlns:o="urn:schemas-microsoft-com:office:office" xmlns:r="http://schemas.openxmlformats.org/officeDocument/2006/relationships" xmlns:m="http://schemas.openxmlformats.org/officeDocument/2006/math" xmlns:v="urn:schemas-microsoft-com:vml" xmlns:wp14="http://schemas.microsoft.com/office/word/2010/wordprocessingDrawing" xmlns:wp="http://schemas.openxmlformats.org/drawingml/2006/wordprocessingDrawing" xmlns:w10="urn:schemas-microsoft-com:office:word" xmlns:w="http://schemas.openxmlformats.org/wordprocessingml/2006/main" xmlns:w14="http://schemas.microsoft.com/office/word/2010/wordml" xmlns:w15="http://schemas.microsoft.com/office/word/2012/wordml" xmlns:wpg="http://schemas.microsoft.com/office/word/2010/wordprocessingGroup" xmlns:wpi="http://schemas.microsoft.com/office/word/2010/wordprocessingInk" xmlns:wne="http://schemas.microsoft.com/office/word/2006/wordml" xmlns:wps="http://schemas.microsoft.com/office/word/2010/wordprocessingShape" mc:Ignorable="w14 w15 wp14">
+<w:document xmlns:wpc="http://schemas.microsoft.com/office/word/2010/wordprocessingCanvas" xmlns:cx="http://schemas.microsoft.com/office/drawing/2014/chartex" xmlns:cx1="http://schemas.microsoft.com/office/drawing/2015/9/8/chartex" xmlns:cx2="http://schemas.microsoft.com/office/drawing/2015/10/21/chartex" xmlns:cx3="http://schemas.microsoft.com/office/drawing/2016/5/9/chartex" xmlns:cx4="http://schemas.microsoft.com/office/drawing/2016/5/10/chartex" xmlns:cx5="http://schemas.microsoft.com/office/drawing/2016/5/11/chartex" xmlns:cx6="http://schemas.microsoft.com/office/drawing/2016/5/12/chartex" xmlns:cx7="http://schemas.microsoft.com/office/drawing/2016/5/13/chartex" xmlns:cx8="http://schemas.microsoft.com/office/drawing/2016/5/14/chartex" xmlns:mc="http://schemas.openxmlformats.org/markup-compatibility/2006" xmlns:aink="http://schemas.microsoft.com/office/drawing/2016/ink" xmlns:am3d="http://schemas.microsoft.com/office/drawing/2017/model3d" xmlns:o="urn:schemas-microsoft-com:office:office" xmlns:r="http://schemas.openxmlformats.org/officeDocument/2006/relationships" xmlns:m="http://schemas.openxmlformats.org/officeDocument/2006/math" xmlns:v="urn:schemas-microsoft-com:vml" xmlns:wp14="http://schemas.microsoft.com/office/word/2010/wordprocessingDrawing" xmlns:wp="http://schemas.openxmlformats.org/drawingml/2006/wordprocessingDrawing" xmlns:w10="urn:schemas-microsoft-com:office:word" xmlns:w="http://schemas.openxmlformats.org/wordprocessingml/2006/main" xmlns:w14="http://schemas.microsoft.com/office/word/2010/wordml" xmlns:w15="http://schemas.microsoft.com/office/word/2012/wordml" xmlns:w16cex="http://schemas.microsoft.com/office/word/2018/wordml/cex" xmlns:w16cid="http://schemas.microsoft.com/office/word/2016/wordml/cid" xmlns:w16="http://schemas.microsoft.com/office/word/2018/wordml" xmlns:w16se="http://schemas.microsoft.com/office/word/2015/wordml/symex" xmlns:wpg="http://schemas.microsoft.com/office/word/2010/wordprocessingGroup" xmlns:wpi="http://schemas.microsoft.com/office/word/2010/wordprocessingInk" xmlns:wne="http://schemas.microsoft.com/office/word/2006/wordml" xmlns:wps="http://schemas.microsoft.com/office/word/2010/wordprocessingShape" mc:Ignorable="w14 w15 w16se w16cid w16 w16cex wp14">
   <w:body>
     <w:p>
       <w:pPr>
@@ -39,7 +39,7 @@
           <w:szCs w:val="24"/>
         </w:rPr>
         <w:drawing>
-          <wp:inline distT="0" distB="0" distL="0" distR="0">
+          <wp:inline distT="0" distB="0" distL="0" distR="0" wp14:anchorId="78E61E7C" wp14:editId="2F2C76AE">
             <wp:extent cx="3227070" cy="2362015"/>
             <wp:effectExtent l="0" t="0" r="0" b="635"/>
             <wp:docPr id="4" name="圖片 4" descr="舒心鍊奧秘資產 3"/>
@@ -203,7 +203,7 @@
     <w:p>
       <w:pPr>
         <w:rPr>
-          <w:rFonts w:ascii="微軟正黑體" w:eastAsia="微軟正黑體" w:hAnsi="微軟正黑體" w:hint="eastAsia"/>
+          <w:rFonts w:ascii="微軟正黑體" w:eastAsia="微軟正黑體" w:hAnsi="微軟正黑體"/>
           <w:sz w:val="28"/>
         </w:rPr>
       </w:pPr>
@@ -391,23 +391,14 @@
           <w:sz w:val="28"/>
           <w:szCs w:val="28"/>
         </w:rPr>
-        <w:t>按Power key</w:t>
-      </w:r>
-      <w:r>
-        <w:rPr>
-          <w:rFonts w:ascii="微軟正黑體" w:eastAsia="微軟正黑體" w:hAnsi="微軟正黑體" w:hint="eastAsia"/>
-          <w:b/>
-          <w:sz w:val="28"/>
-          <w:szCs w:val="28"/>
-        </w:rPr>
-        <w:t>開機時LED燈會閃爍綠燈5秒後關掉LED燈</w:t>
+        <w:t>按Power key開機時LED燈會閃爍綠燈5秒後關掉LED燈</w:t>
       </w:r>
     </w:p>
     <w:p>
       <w:pPr>
         <w:spacing w:line="280" w:lineRule="exact"/>
         <w:rPr>
-          <w:rFonts w:ascii="微軟正黑體" w:eastAsia="微軟正黑體" w:hAnsi="微軟正黑體" w:hint="eastAsia"/>
+          <w:rFonts w:ascii="微軟正黑體" w:eastAsia="微軟正黑體" w:hAnsi="微軟正黑體"/>
           <w:sz w:val="28"/>
           <w:szCs w:val="28"/>
         </w:rPr>
@@ -704,8 +695,6 @@
         </w:rPr>
         <w:t>)</w:t>
       </w:r>
-      <w:bookmarkStart w:id="0" w:name="_GoBack"/>
-      <w:bookmarkEnd w:id="0"/>
       <w:r>
         <w:t xml:space="preserve"> </w:t>
       </w:r>
@@ -999,7 +988,7 @@
         </w:rPr>
         <w:lastRenderedPageBreak/>
         <w:drawing>
-          <wp:inline distT="0" distB="0" distL="0" distR="0" wp14:anchorId="61E18DE0" wp14:editId="2B2F858D">
+          <wp:inline distT="0" distB="0" distL="0" distR="0" wp14:anchorId="57D1BFF6" wp14:editId="24BE1689">
             <wp:extent cx="5274310" cy="3094990"/>
             <wp:effectExtent l="0" t="0" r="2540" b="0"/>
             <wp:docPr id="1" name="圖片 1"/>
@@ -1778,115 +1767,207 @@
       <w:r>
         <w:t>0x00C5,0x00FA,0x0000,0x006C,0x0009,</w:t>
       </w:r>
+      <w:r>
+        <w:tab/>
+        <w:t>// 1</w:t>
+      </w:r>
     </w:p>
     <w:p>
       <w:r>
         <w:t>0x00C5,0x00FA,0x0008,0x006C,0x0009,</w:t>
       </w:r>
+      <w:r>
+        <w:tab/>
+        <w:t>// 2</w:t>
+      </w:r>
     </w:p>
     <w:p>
       <w:r>
         <w:t>0x00C5,0x00FA,0x0010,0x006C,0x0009,</w:t>
       </w:r>
+      <w:r>
+        <w:tab/>
+        <w:t>// 3</w:t>
+      </w:r>
     </w:p>
     <w:p>
       <w:r>
         <w:t>0x00C5,0x00FA,0x0019,0x006C,0x0009,</w:t>
       </w:r>
+      <w:r>
+        <w:tab/>
+        <w:t>// 4</w:t>
+      </w:r>
     </w:p>
     <w:p>
       <w:r>
         <w:t>0x00C5,0x00FA,0x0022,0x006C,0x0009,</w:t>
       </w:r>
+      <w:r>
+        <w:tab/>
+        <w:t>// 5</w:t>
+      </w:r>
     </w:p>
     <w:p>
       <w:r>
         <w:t>0x00C5,0x00FA,0x002D,0x006C,0x0009,</w:t>
       </w:r>
+      <w:r>
+        <w:tab/>
+        <w:t>// 6</w:t>
+      </w:r>
     </w:p>
     <w:p>
       <w:r>
         <w:t>0x00C5,0x00FA,0x0037,0x006C,0x0009,</w:t>
       </w:r>
+      <w:r>
+        <w:tab/>
+        <w:t>// 7</w:t>
+      </w:r>
     </w:p>
     <w:p>
       <w:r>
         <w:t>0x00C5,0x00FA,0x0043,0x006C,0x0009,</w:t>
       </w:r>
+      <w:r>
+        <w:tab/>
+        <w:t>// 8</w:t>
+      </w:r>
     </w:p>
     <w:p>
       <w:r>
         <w:t>0x00C5,0x00FA,0x0050,0x006C,0x0009,</w:t>
       </w:r>
+      <w:r>
+        <w:tab/>
+        <w:t>// 9</w:t>
+      </w:r>
     </w:p>
     <w:p>
       <w:r>
         <w:t>0x00C5,0x00FA,0x005C,0x006C,0x0009,</w:t>
       </w:r>
+      <w:r>
+        <w:tab/>
+        <w:t>// 10</w:t>
+      </w:r>
     </w:p>
     <w:p>
       <w:r>
         <w:t>0x00C5,0x00FA,0x006A,0x006C,0x0009,</w:t>
       </w:r>
+      <w:r>
+        <w:tab/>
+        <w:t>// 11</w:t>
+      </w:r>
     </w:p>
     <w:p>
       <w:r>
         <w:t>0x00C5,0x00FA,0x0079,0x006C,0x0009,</w:t>
       </w:r>
+      <w:r>
+        <w:tab/>
+        <w:t>// 12</w:t>
+      </w:r>
     </w:p>
     <w:p>
       <w:r>
         <w:t>0x00C5,0x00FA,0x008A,0x006C,0x0009,</w:t>
       </w:r>
+      <w:r>
+        <w:tab/>
+        <w:t>// 13</w:t>
+      </w:r>
     </w:p>
     <w:p>
       <w:r>
         <w:t>0x00C5,0x00FA,0x009D,0x006C,0x0009,</w:t>
       </w:r>
+      <w:r>
+        <w:tab/>
+        <w:t>// 14</w:t>
+      </w:r>
     </w:p>
     <w:p>
       <w:r>
         <w:t>0x00C5,0x00FA,0x00B1,0x006C,0x0009,</w:t>
       </w:r>
+      <w:r>
+        <w:tab/>
+        <w:t>// 15</w:t>
+      </w:r>
     </w:p>
     <w:p>
       <w:r>
         <w:t>0x00C5,0x00FA,0x00C8,0x006C,0x0009,</w:t>
       </w:r>
+      <w:r>
+        <w:tab/>
+        <w:t>// 16</w:t>
+      </w:r>
     </w:p>
     <w:p>
       <w:r>
         <w:t>0x00C5,0x00FA,0x00E1,0x006C,0x0009,</w:t>
       </w:r>
+      <w:r>
+        <w:tab/>
+        <w:t>// 17</w:t>
+      </w:r>
     </w:p>
     <w:p>
       <w:r>
         <w:t>0x00C5,0x00F8,0x00FA,0x006C,0x0009,</w:t>
       </w:r>
+      <w:r>
+        <w:tab/>
+        <w:t>// 18</w:t>
+      </w:r>
     </w:p>
     <w:p>
       <w:r>
         <w:t>0x00C5,0x00DC,0x00FA,0x006C,0x0009,</w:t>
       </w:r>
+      <w:r>
+        <w:tab/>
+        <w:t>// 19</w:t>
+      </w:r>
     </w:p>
     <w:p>
       <w:r>
         <w:t>0x00C5,0x00C3,0x00FA,0x006C,0x0009,</w:t>
       </w:r>
+      <w:r>
+        <w:tab/>
+        <w:t>// 20</w:t>
+      </w:r>
     </w:p>
     <w:p>
       <w:r>
         <w:t>0x00C5,0x00AD,0x00FA,0x006C,0x0009,</w:t>
       </w:r>
+      <w:r>
+        <w:tab/>
+        <w:t>// 21</w:t>
+      </w:r>
     </w:p>
     <w:p>
       <w:r>
         <w:t>0x00C5,0x0099,0x00FA,0x006C,0x0009,</w:t>
       </w:r>
+      <w:r>
+        <w:tab/>
+        <w:t>// 22</w:t>
+      </w:r>
     </w:p>
     <w:p>
       <w:r>
         <w:t>0x00C5,0x0087,0x00FA,0x006C,0x0009,</w:t>
+      </w:r>
+      <w:r>
+        <w:tab/>
+        <w:t>// 23</w:t>
       </w:r>
     </w:p>
     <w:p/>
@@ -1901,7 +1982,7 @@
 </file>
 
 <file path=word/endnotes.xml><?xml version="1.0" encoding="utf-8"?>
-<w:endnotes xmlns:wpc="http://schemas.microsoft.com/office/word/2010/wordprocessingCanvas" xmlns:mc="http://schemas.openxmlformats.org/markup-compatibility/2006" xmlns:o="urn:schemas-microsoft-com:office:office" xmlns:r="http://schemas.openxmlformats.org/officeDocument/2006/relationships" xmlns:m="http://schemas.openxmlformats.org/officeDocument/2006/math" xmlns:v="urn:schemas-microsoft-com:vml" xmlns:wp14="http://schemas.microsoft.com/office/word/2010/wordprocessingDrawing" xmlns:wp="http://schemas.openxmlformats.org/drawingml/2006/wordprocessingDrawing" xmlns:w10="urn:schemas-microsoft-com:office:word" xmlns:w="http://schemas.openxmlformats.org/wordprocessingml/2006/main" xmlns:w14="http://schemas.microsoft.com/office/word/2010/wordml" xmlns:w15="http://schemas.microsoft.com/office/word/2012/wordml" xmlns:wpg="http://schemas.microsoft.com/office/word/2010/wordprocessingGroup" xmlns:wpi="http://schemas.microsoft.com/office/word/2010/wordprocessingInk" xmlns:wne="http://schemas.microsoft.com/office/word/2006/wordml" xmlns:wps="http://schemas.microsoft.com/office/word/2010/wordprocessingShape" mc:Ignorable="w14 w15 wp14">
+<w:endnotes xmlns:wpc="http://schemas.microsoft.com/office/word/2010/wordprocessingCanvas" xmlns:cx="http://schemas.microsoft.com/office/drawing/2014/chartex" xmlns:cx1="http://schemas.microsoft.com/office/drawing/2015/9/8/chartex" xmlns:cx2="http://schemas.microsoft.com/office/drawing/2015/10/21/chartex" xmlns:cx3="http://schemas.microsoft.com/office/drawing/2016/5/9/chartex" xmlns:cx4="http://schemas.microsoft.com/office/drawing/2016/5/10/chartex" xmlns:cx5="http://schemas.microsoft.com/office/drawing/2016/5/11/chartex" xmlns:cx6="http://schemas.microsoft.com/office/drawing/2016/5/12/chartex" xmlns:cx7="http://schemas.microsoft.com/office/drawing/2016/5/13/chartex" xmlns:cx8="http://schemas.microsoft.com/office/drawing/2016/5/14/chartex" xmlns:mc="http://schemas.openxmlformats.org/markup-compatibility/2006" xmlns:aink="http://schemas.microsoft.com/office/drawing/2016/ink" xmlns:am3d="http://schemas.microsoft.com/office/drawing/2017/model3d" xmlns:o="urn:schemas-microsoft-com:office:office" xmlns:r="http://schemas.openxmlformats.org/officeDocument/2006/relationships" xmlns:m="http://schemas.openxmlformats.org/officeDocument/2006/math" xmlns:v="urn:schemas-microsoft-com:vml" xmlns:wp14="http://schemas.microsoft.com/office/word/2010/wordprocessingDrawing" xmlns:wp="http://schemas.openxmlformats.org/drawingml/2006/wordprocessingDrawing" xmlns:w10="urn:schemas-microsoft-com:office:word" xmlns:w="http://schemas.openxmlformats.org/wordprocessingml/2006/main" xmlns:w14="http://schemas.microsoft.com/office/word/2010/wordml" xmlns:w15="http://schemas.microsoft.com/office/word/2012/wordml" xmlns:w16cex="http://schemas.microsoft.com/office/word/2018/wordml/cex" xmlns:w16cid="http://schemas.microsoft.com/office/word/2016/wordml/cid" xmlns:w16="http://schemas.microsoft.com/office/word/2018/wordml" xmlns:w16se="http://schemas.microsoft.com/office/word/2015/wordml/symex" xmlns:wpg="http://schemas.microsoft.com/office/word/2010/wordprocessingGroup" xmlns:wpi="http://schemas.microsoft.com/office/word/2010/wordprocessingInk" xmlns:wne="http://schemas.microsoft.com/office/word/2006/wordml" xmlns:wps="http://schemas.microsoft.com/office/word/2010/wordprocessingShape" mc:Ignorable="w14 w15 w16se w16cid w16 w16cex wp14">
   <w:endnote w:type="separator" w:id="-1">
     <w:p>
       <w:r>
@@ -1920,7 +2001,7 @@
 </file>
 
 <file path=word/footnotes.xml><?xml version="1.0" encoding="utf-8"?>
-<w:footnotes xmlns:wpc="http://schemas.microsoft.com/office/word/2010/wordprocessingCanvas" xmlns:mc="http://schemas.openxmlformats.org/markup-compatibility/2006" xmlns:o="urn:schemas-microsoft-com:office:office" xmlns:r="http://schemas.openxmlformats.org/officeDocument/2006/relationships" xmlns:m="http://schemas.openxmlformats.org/officeDocument/2006/math" xmlns:v="urn:schemas-microsoft-com:vml" xmlns:wp14="http://schemas.microsoft.com/office/word/2010/wordprocessingDrawing" xmlns:wp="http://schemas.openxmlformats.org/drawingml/2006/wordprocessingDrawing" xmlns:w10="urn:schemas-microsoft-com:office:word" xmlns:w="http://schemas.openxmlformats.org/wordprocessingml/2006/main" xmlns:w14="http://schemas.microsoft.com/office/word/2010/wordml" xmlns:w15="http://schemas.microsoft.com/office/word/2012/wordml" xmlns:wpg="http://schemas.microsoft.com/office/word/2010/wordprocessingGroup" xmlns:wpi="http://schemas.microsoft.com/office/word/2010/wordprocessingInk" xmlns:wne="http://schemas.microsoft.com/office/word/2006/wordml" xmlns:wps="http://schemas.microsoft.com/office/word/2010/wordprocessingShape" mc:Ignorable="w14 w15 wp14">
+<w:footnotes xmlns:wpc="http://schemas.microsoft.com/office/word/2010/wordprocessingCanvas" xmlns:cx="http://schemas.microsoft.com/office/drawing/2014/chartex" xmlns:cx1="http://schemas.microsoft.com/office/drawing/2015/9/8/chartex" xmlns:cx2="http://schemas.microsoft.com/office/drawing/2015/10/21/chartex" xmlns:cx3="http://schemas.microsoft.com/office/drawing/2016/5/9/chartex" xmlns:cx4="http://schemas.microsoft.com/office/drawing/2016/5/10/chartex" xmlns:cx5="http://schemas.microsoft.com/office/drawing/2016/5/11/chartex" xmlns:cx6="http://schemas.microsoft.com/office/drawing/2016/5/12/chartex" xmlns:cx7="http://schemas.microsoft.com/office/drawing/2016/5/13/chartex" xmlns:cx8="http://schemas.microsoft.com/office/drawing/2016/5/14/chartex" xmlns:mc="http://schemas.openxmlformats.org/markup-compatibility/2006" xmlns:aink="http://schemas.microsoft.com/office/drawing/2016/ink" xmlns:am3d="http://schemas.microsoft.com/office/drawing/2017/model3d" xmlns:o="urn:schemas-microsoft-com:office:office" xmlns:r="http://schemas.openxmlformats.org/officeDocument/2006/relationships" xmlns:m="http://schemas.openxmlformats.org/officeDocument/2006/math" xmlns:v="urn:schemas-microsoft-com:vml" xmlns:wp14="http://schemas.microsoft.com/office/word/2010/wordprocessingDrawing" xmlns:wp="http://schemas.openxmlformats.org/drawingml/2006/wordprocessingDrawing" xmlns:w10="urn:schemas-microsoft-com:office:word" xmlns:w="http://schemas.openxmlformats.org/wordprocessingml/2006/main" xmlns:w14="http://schemas.microsoft.com/office/word/2010/wordml" xmlns:w15="http://schemas.microsoft.com/office/word/2012/wordml" xmlns:w16cex="http://schemas.microsoft.com/office/word/2018/wordml/cex" xmlns:w16cid="http://schemas.microsoft.com/office/word/2016/wordml/cid" xmlns:w16="http://schemas.microsoft.com/office/word/2018/wordml" xmlns:w16se="http://schemas.microsoft.com/office/word/2015/wordml/symex" xmlns:wpg="http://schemas.microsoft.com/office/word/2010/wordprocessingGroup" xmlns:wpi="http://schemas.microsoft.com/office/word/2010/wordprocessingInk" xmlns:wne="http://schemas.microsoft.com/office/word/2006/wordml" xmlns:wps="http://schemas.microsoft.com/office/word/2010/wordprocessingShape" mc:Ignorable="w14 w15 w16se w16cid w16 w16cex wp14">
   <w:footnote w:type="separator" w:id="-1">
     <w:p>
       <w:r>
@@ -1939,7 +2020,7 @@
 </file>
 
 <file path=word/numbering.xml><?xml version="1.0" encoding="utf-8"?>
-<w:numbering xmlns:wpc="http://schemas.microsoft.com/office/word/2010/wordprocessingCanvas" xmlns:mc="http://schemas.openxmlformats.org/markup-compatibility/2006" xmlns:o="urn:schemas-microsoft-com:office:office" xmlns:r="http://schemas.openxmlformats.org/officeDocument/2006/relationships" xmlns:m="http://schemas.openxmlformats.org/officeDocument/2006/math" xmlns:v="urn:schemas-microsoft-com:vml" xmlns:wp14="http://schemas.microsoft.com/office/word/2010/wordprocessingDrawing" xmlns:wp="http://schemas.openxmlformats.org/drawingml/2006/wordprocessingDrawing" xmlns:w10="urn:schemas-microsoft-com:office:word" xmlns:w="http://schemas.openxmlformats.org/wordprocessingml/2006/main" xmlns:w14="http://schemas.microsoft.com/office/word/2010/wordml" xmlns:w15="http://schemas.microsoft.com/office/word/2012/wordml" xmlns:wpg="http://schemas.microsoft.com/office/word/2010/wordprocessingGroup" xmlns:wpi="http://schemas.microsoft.com/office/word/2010/wordprocessingInk" xmlns:wne="http://schemas.microsoft.com/office/word/2006/wordml" xmlns:wps="http://schemas.microsoft.com/office/word/2010/wordprocessingShape" mc:Ignorable="w14 w15 wp14">
+<w:numbering xmlns:wpc="http://schemas.microsoft.com/office/word/2010/wordprocessingCanvas" xmlns:cx="http://schemas.microsoft.com/office/drawing/2014/chartex" xmlns:cx1="http://schemas.microsoft.com/office/drawing/2015/9/8/chartex" xmlns:cx2="http://schemas.microsoft.com/office/drawing/2015/10/21/chartex" xmlns:cx3="http://schemas.microsoft.com/office/drawing/2016/5/9/chartex" xmlns:cx4="http://schemas.microsoft.com/office/drawing/2016/5/10/chartex" xmlns:cx5="http://schemas.microsoft.com/office/drawing/2016/5/11/chartex" xmlns:cx6="http://schemas.microsoft.com/office/drawing/2016/5/12/chartex" xmlns:cx7="http://schemas.microsoft.com/office/drawing/2016/5/13/chartex" xmlns:cx8="http://schemas.microsoft.com/office/drawing/2016/5/14/chartex" xmlns:mc="http://schemas.openxmlformats.org/markup-compatibility/2006" xmlns:aink="http://schemas.microsoft.com/office/drawing/2016/ink" xmlns:am3d="http://schemas.microsoft.com/office/drawing/2017/model3d" xmlns:o="urn:schemas-microsoft-com:office:office" xmlns:r="http://schemas.openxmlformats.org/officeDocument/2006/relationships" xmlns:m="http://schemas.openxmlformats.org/officeDocument/2006/math" xmlns:v="urn:schemas-microsoft-com:vml" xmlns:wp14="http://schemas.microsoft.com/office/word/2010/wordprocessingDrawing" xmlns:wp="http://schemas.openxmlformats.org/drawingml/2006/wordprocessingDrawing" xmlns:w10="urn:schemas-microsoft-com:office:word" xmlns:w="http://schemas.openxmlformats.org/wordprocessingml/2006/main" xmlns:w14="http://schemas.microsoft.com/office/word/2010/wordml" xmlns:w15="http://schemas.microsoft.com/office/word/2012/wordml" xmlns:w16cex="http://schemas.microsoft.com/office/word/2018/wordml/cex" xmlns:w16cid="http://schemas.microsoft.com/office/word/2016/wordml/cid" xmlns:w16="http://schemas.microsoft.com/office/word/2018/wordml" xmlns:w16se="http://schemas.microsoft.com/office/word/2015/wordml/symex" xmlns:wpg="http://schemas.microsoft.com/office/word/2010/wordprocessingGroup" xmlns:wpi="http://schemas.microsoft.com/office/word/2010/wordprocessingInk" xmlns:wne="http://schemas.microsoft.com/office/word/2006/wordml" xmlns:wps="http://schemas.microsoft.com/office/word/2010/wordprocessingShape" mc:Ignorable="w14 w15 w16se w16cid w16 w16cex wp14">
   <w:abstractNum w:abstractNumId="0" w15:restartNumberingAfterBreak="0">
     <w:nsid w:val="FFFFFF89"/>
     <w:multiLevelType w:val="singleLevel"/>
@@ -2152,7 +2233,7 @@
 </file>
 
 <file path=word/styles.xml><?xml version="1.0" encoding="utf-8"?>
-<w:styles xmlns:mc="http://schemas.openxmlformats.org/markup-compatibility/2006" xmlns:r="http://schemas.openxmlformats.org/officeDocument/2006/relationships" xmlns:w="http://schemas.openxmlformats.org/wordprocessingml/2006/main" xmlns:w14="http://schemas.microsoft.com/office/word/2010/wordml" xmlns:w15="http://schemas.microsoft.com/office/word/2012/wordml" mc:Ignorable="w14 w15">
+<w:styles xmlns:mc="http://schemas.openxmlformats.org/markup-compatibility/2006" xmlns:r="http://schemas.openxmlformats.org/officeDocument/2006/relationships" xmlns:w="http://schemas.openxmlformats.org/wordprocessingml/2006/main" xmlns:w14="http://schemas.microsoft.com/office/word/2010/wordml" xmlns:w15="http://schemas.microsoft.com/office/word/2012/wordml" xmlns:w16cex="http://schemas.microsoft.com/office/word/2018/wordml/cex" xmlns:w16cid="http://schemas.microsoft.com/office/word/2016/wordml/cid" xmlns:w16="http://schemas.microsoft.com/office/word/2018/wordml" xmlns:w16se="http://schemas.microsoft.com/office/word/2015/wordml/symex" mc:Ignorable="w14 w15 w16se w16cid w16 w16cex">
   <w:docDefaults>
     <w:rPrDefault>
       <w:rPr>
@@ -2165,7 +2246,7 @@
     </w:rPrDefault>
     <w:pPrDefault/>
   </w:docDefaults>
-  <w:latentStyles w:defLockedState="0" w:defUIPriority="99" w:defSemiHidden="0" w:defUnhideWhenUsed="0" w:defQFormat="0" w:count="371">
+  <w:latentStyles w:defLockedState="0" w:defUIPriority="99" w:defSemiHidden="0" w:defUnhideWhenUsed="0" w:defQFormat="0" w:count="376">
     <w:lsdException w:name="Normal" w:uiPriority="0" w:qFormat="1"/>
     <w:lsdException w:name="heading 1" w:uiPriority="9" w:qFormat="1"/>
     <w:lsdException w:name="heading 2" w:semiHidden="1" w:uiPriority="9" w:unhideWhenUsed="1" w:qFormat="1"/>
@@ -2271,7 +2352,6 @@
     <w:lsdException w:name="HTML Sample" w:semiHidden="1" w:unhideWhenUsed="1"/>
     <w:lsdException w:name="HTML Typewriter" w:semiHidden="1" w:unhideWhenUsed="1"/>
     <w:lsdException w:name="HTML Variable" w:semiHidden="1" w:unhideWhenUsed="1"/>
-    <w:lsdException w:name="Normal Table" w:semiHidden="1" w:unhideWhenUsed="1"/>
     <w:lsdException w:name="annotation subject" w:semiHidden="1" w:unhideWhenUsed="1"/>
     <w:lsdException w:name="No List" w:semiHidden="1" w:unhideWhenUsed="1"/>
     <w:lsdException w:name="Outline List 1" w:semiHidden="1" w:unhideWhenUsed="1"/>
@@ -2314,11 +2394,8 @@
     <w:lsdException w:name="Table Contemporary" w:semiHidden="1" w:unhideWhenUsed="1"/>
     <w:lsdException w:name="Table Elegant" w:semiHidden="1" w:unhideWhenUsed="1"/>
     <w:lsdException w:name="Table Professional" w:semiHidden="1" w:unhideWhenUsed="1"/>
-    <w:lsdException w:name="Table Subtle 1" w:semiHidden="1" w:unhideWhenUsed="1"/>
     <w:lsdException w:name="Table Subtle 2" w:semiHidden="1" w:unhideWhenUsed="1"/>
     <w:lsdException w:name="Table Web 1" w:semiHidden="1" w:unhideWhenUsed="1"/>
-    <w:lsdException w:name="Table Web 2" w:semiHidden="1" w:unhideWhenUsed="1"/>
-    <w:lsdException w:name="Table Web 3" w:semiHidden="1" w:unhideWhenUsed="1"/>
     <w:lsdException w:name="Balloon Text" w:semiHidden="1" w:unhideWhenUsed="1"/>
     <w:lsdException w:name="Table Grid" w:uiPriority="39"/>
     <w:lsdException w:name="Table Theme" w:semiHidden="1" w:unhideWhenUsed="1"/>
@@ -2537,6 +2614,11 @@
     <w:lsdException w:name="List Table 5 Dark Accent 6" w:uiPriority="50"/>
     <w:lsdException w:name="List Table 6 Colorful Accent 6" w:uiPriority="51"/>
     <w:lsdException w:name="List Table 7 Colorful Accent 6" w:uiPriority="52"/>
+    <w:lsdException w:name="Mention" w:semiHidden="1" w:unhideWhenUsed="1"/>
+    <w:lsdException w:name="Smart Hyperlink" w:semiHidden="1" w:unhideWhenUsed="1"/>
+    <w:lsdException w:name="Hashtag" w:semiHidden="1" w:unhideWhenUsed="1"/>
+    <w:lsdException w:name="Unresolved Mention" w:semiHidden="1" w:unhideWhenUsed="1"/>
+    <w:lsdException w:name="Smart Link" w:semiHidden="1" w:unhideWhenUsed="1"/>
   </w:latentStyles>
   <w:style w:type="paragraph" w:default="1" w:styleId="a0">
     <w:name w:val="Normal"/>

</xml_diff>